<commit_message>
Third commit in my life :)
</commit_message>
<xml_diff>
--- a/Lr2/Lagunova_L_A_22PM_1/ОИ_22_ПМ_1_Лагунова_Лилия_Александровна_ЛР_2.docx
+++ b/Lr2/Lagunova_L_A_22PM_1/ОИ_22_ПМ_1_Лагунова_Лилия_Александровна_ЛР_2.docx
@@ -1369,6 +1369,9 @@
         <w:t xml:space="preserve">                     </w:t>
       </w:r>
       <w:r>
+        <w:rPr>
+          <w:noProof/>
+        </w:rPr>
         <w:drawing>
           <wp:inline distT="0" distB="0" distL="0" distR="0" wp14:anchorId="2F866382" wp14:editId="71121E82">
             <wp:extent cx="2505075" cy="5028565"/>
@@ -1429,7 +1432,6 @@
           <w:bCs/>
           <w:sz w:val="28"/>
           <w:szCs w:val="28"/>
-          <w:u w:val="single"/>
           <w:lang w:eastAsia="ru-RU"/>
         </w:rPr>
         <w:t>Вывод:</w:t>

</xml_diff>